<commit_message>
added plot.species function, updating manuscript to incorporate ML and KF comments
</commit_message>
<xml_diff>
--- a/docs/hydrological conditions predict wood density in australian riparian plants.docx
+++ b/docs/hydrological conditions predict wood density in australian riparian plants.docx
@@ -20,6 +20,15 @@
         </w:rPr>
         <w:t>Hydrological conditions predict wood density in Australian riparian plants</w:t>
       </w:r>
+    </w:p>
+    <w:p>
+      <w:pPr>
+        <w:spacing w:line="360" w:lineRule="auto"/>
+        <w:jc w:val="both"/>
+        <w:rPr>
+          <w:b/>
+        </w:rPr>
+      </w:pPr>
       <w:bookmarkStart w:id="0" w:name="_GoBack"/>
       <w:bookmarkEnd w:id="0"/>
     </w:p>
@@ -27,32 +36,6 @@
       <w:pPr>
         <w:spacing w:line="360" w:lineRule="auto"/>
         <w:jc w:val="both"/>
-      </w:pPr>
-      <w:r>
-        <w:t xml:space="preserve">Lawson, James R., </w:t>
-      </w:r>
-      <w:proofErr w:type="spellStart"/>
-      <w:r>
-        <w:t>Leishman</w:t>
-      </w:r>
-      <w:proofErr w:type="spellEnd"/>
-      <w:r>
-        <w:t>, Michelle R.</w:t>
-      </w:r>
-    </w:p>
-    <w:p>
-      <w:pPr>
-        <w:spacing w:line="360" w:lineRule="auto"/>
-        <w:jc w:val="both"/>
-        <w:rPr>
-          <w:b/>
-        </w:rPr>
-      </w:pPr>
-    </w:p>
-    <w:p>
-      <w:pPr>
-        <w:spacing w:line="360" w:lineRule="auto"/>
-        <w:jc w:val="both"/>
         <w:rPr>
           <w:b/>
         </w:rPr>
@@ -227,7 +210,6 @@
         <w:rPr>
           <w:b/>
         </w:rPr>
-        <w:lastRenderedPageBreak/>
         <w:t>Introduction</w:t>
       </w:r>
     </w:p>
@@ -243,6 +225,7 @@
         <w:rPr>
           <w:lang w:val="en-US"/>
         </w:rPr>
+        <w:lastRenderedPageBreak/>
         <w:t xml:space="preserve">Functional trait oriented approaches to understanding community assembly </w:t>
       </w:r>
       <w:r>
@@ -653,23 +636,23 @@
         <w:t>different wood density strategies</w:t>
       </w:r>
       <w:r>
-        <w:t xml:space="preserve"> confer advantages to woody plant species in riparian environments? There is little direct evidence from riparian species, however general relationships between wood density and other ecological traits have been recognised from a variety of previous </w:t>
+        <w:t xml:space="preserve"> confer advantages to woody plant species in riparian environments? There is little direct evidence from riparian species, however general relationships between wood density and other ecological traits have been recognised from a variety of previous studies</w:t>
+      </w:r>
+      <w:r>
+        <w:t>,</w:t>
+      </w:r>
+      <w:r>
+        <w:t xml:space="preserve"> </w:t>
+      </w:r>
+      <w:r>
+        <w:t>and</w:t>
+      </w:r>
+      <w:r>
+        <w:t xml:space="preserve"> can provide some insight into the importance of variation in wood density in riparian </w:t>
       </w:r>
       <w:r>
         <w:lastRenderedPageBreak/>
-        <w:t>studies</w:t>
-      </w:r>
-      <w:r>
-        <w:t>,</w:t>
-      </w:r>
-      <w:r>
-        <w:t xml:space="preserve"> </w:t>
-      </w:r>
-      <w:r>
-        <w:t>and</w:t>
-      </w:r>
-      <w:r>
-        <w:t xml:space="preserve"> can provide some insight into the importance of variation in wood density in riparian communities. Dense wood confers mechanical stiffness </w:t>
+        <w:t xml:space="preserve">communities. Dense wood confers mechanical stiffness </w:t>
       </w:r>
       <w:r>
         <w:fldChar w:fldCharType="begin" w:fldLock="1"/>
@@ -905,7 +888,6 @@
       <w:r>
         <w:t>ome studies (</w:t>
       </w:r>
-      <w:proofErr w:type="spellStart"/>
       <w:r>
         <w:fldChar w:fldCharType="begin" w:fldLock="1"/>
       </w:r>
@@ -919,14 +901,7 @@
         <w:rPr>
           <w:noProof/>
         </w:rPr>
-        <w:t>Weimann</w:t>
-      </w:r>
-      <w:proofErr w:type="spellEnd"/>
-      <w:r>
-        <w:rPr>
-          <w:noProof/>
-        </w:rPr>
-        <w:t xml:space="preserve"> &amp; Williamson, 2002</w:t>
+        <w:t>Weimann &amp; Williamson, 2002</w:t>
       </w:r>
       <w:r>
         <w:fldChar w:fldCharType="end"/>
@@ -955,7 +930,6 @@
       <w:r>
         <w:t>, found little relationship between wood density and rainfall while others (</w:t>
       </w:r>
-      <w:proofErr w:type="spellStart"/>
       <w:r>
         <w:fldChar w:fldCharType="begin" w:fldLock="1"/>
       </w:r>
@@ -969,14 +943,7 @@
         <w:rPr>
           <w:noProof/>
         </w:rPr>
-        <w:t>Martínez</w:t>
-      </w:r>
-      <w:proofErr w:type="spellEnd"/>
-      <w:r>
-        <w:rPr>
-          <w:noProof/>
-        </w:rPr>
-        <w:t>-Cabrera, Jones, Espino, &amp; Schenk, 2009</w:t>
+        <w:t>Martínez-Cabrera, Jones, Espino, &amp; Schenk, 2009</w:t>
       </w:r>
       <w:r>
         <w:fldChar w:fldCharType="end"/>
@@ -16373,21 +16340,7 @@
         <w:rPr>
           <w:lang w:val="en-US"/>
         </w:rPr>
-        <w:t xml:space="preserve">C has occurred since 1950, attended by a reduction in rainfall across southern and eastern regions of the </w:t>
-      </w:r>
-      <w:proofErr w:type="gramStart"/>
-      <w:r>
-        <w:rPr>
-          <w:lang w:val="en-US"/>
-        </w:rPr>
-        <w:t>continent</w:t>
-      </w:r>
-      <w:proofErr w:type="gramEnd"/>
-      <w:r>
-        <w:rPr>
-          <w:lang w:val="en-US"/>
-        </w:rPr>
-        <w:t xml:space="preserve">, and an increase in intensity of droughts.  Increases in flooding and drought are predicted with high confidence over the next century </w:t>
+        <w:t xml:space="preserve">C has occurred since 1950, attended by a reduction in rainfall across southern and eastern regions of the continent, and an increase in intensity of droughts.  Increases in flooding and drought are predicted with high confidence over the next century </w:t>
       </w:r>
       <w:r>
         <w:rPr>
@@ -20263,7 +20216,7 @@
 </file>
 
 <file path=customXml/itemProps1.xml><?xml version="1.0" encoding="utf-8"?>
-<ds:datastoreItem xmlns:ds="http://schemas.openxmlformats.org/officeDocument/2006/customXml" ds:itemID="{BFCF1A99-68B6-4ED4-AC87-A2F75B21A88B}">
+<ds:datastoreItem xmlns:ds="http://schemas.openxmlformats.org/officeDocument/2006/customXml" ds:itemID="{60EC2956-6FCE-40A8-921A-E27014560D55}">
   <ds:schemaRefs>
     <ds:schemaRef ds:uri="http://schemas.openxmlformats.org/officeDocument/2006/bibliography"/>
   </ds:schemaRefs>

</xml_diff>